<commit_message>
finishe introduction and working on pressure paper now
</commit_message>
<xml_diff>
--- a/docs/reportOfModifications.docx
+++ b/docs/reportOfModifications.docx
@@ -73,39 +73,71 @@
         <w:rPr>
           <w:lang w:val="en-GB"/>
         </w:rPr>
-        <w:t>the review comments, a detailed literature review is added to the introduction (Section 1.6.1) and paper I.</w:t>
-      </w:r>
-    </w:p>
-    <w:p>
-      <w:pPr>
-        <w:jc w:val="both"/>
-        <w:rPr>
-          <w:lang w:val="en-GB"/>
-        </w:rPr>
-      </w:pPr>
-      <w:r>
-        <w:rPr>
-          <w:lang w:val="en-GB"/>
-        </w:rPr>
-        <w:t xml:space="preserve"> </w:t>
-      </w:r>
-      <w:r>
-        <w:rPr>
-          <w:lang w:val="en-GB"/>
-        </w:rPr>
-        <w:t xml:space="preserve">The received comments can be divided in four parts. We discuss each part by referring to the </w:t>
-      </w:r>
-      <w:r>
-        <w:rPr>
-          <w:lang w:val="en-GB"/>
-        </w:rPr>
-        <w:t>section in the dissertation that is revised</w:t>
+        <w:t>the review comments, a detailed literature rev</w:t>
+      </w:r>
+      <w:r>
+        <w:rPr>
+          <w:lang w:val="en-GB"/>
+        </w:rPr>
+        <w:t>iew is added to the thesis</w:t>
       </w:r>
       <w:r>
         <w:rPr>
           <w:lang w:val="en-GB"/>
         </w:rPr>
         <w:t>.</w:t>
+      </w:r>
+      <w:r>
+        <w:rPr>
+          <w:lang w:val="en-GB"/>
+        </w:rPr>
+        <w:t xml:space="preserve"> Moreover, the English has been improved.</w:t>
+      </w:r>
+    </w:p>
+    <w:p>
+      <w:pPr>
+        <w:jc w:val="both"/>
+        <w:rPr>
+          <w:lang w:val="en-GB"/>
+        </w:rPr>
+      </w:pPr>
+      <w:r>
+        <w:rPr>
+          <w:lang w:val="en-GB"/>
+        </w:rPr>
+        <w:t xml:space="preserve"> </w:t>
+      </w:r>
+      <w:r>
+        <w:rPr>
+          <w:lang w:val="en-GB"/>
+        </w:rPr>
+        <w:t xml:space="preserve">The received comments can be divided in </w:t>
+      </w:r>
+      <w:r>
+        <w:rPr>
+          <w:lang w:val="en-GB"/>
+        </w:rPr>
+        <w:t>five</w:t>
+      </w:r>
+      <w:r>
+        <w:rPr>
+          <w:lang w:val="en-GB"/>
+        </w:rPr>
+        <w:t xml:space="preserve"> parts. We </w:t>
+      </w:r>
+      <w:r>
+        <w:rPr>
+          <w:lang w:val="en-GB"/>
+        </w:rPr>
+        <w:t>first quote the reviewers comments in bold italic font. Corresponding answers follow the quoted comments</w:t>
+      </w:r>
+      <w:bookmarkStart w:id="0" w:name="_GoBack"/>
+      <w:bookmarkEnd w:id="0"/>
+      <w:r>
+        <w:rPr>
+          <w:lang w:val="en-GB"/>
+        </w:rPr>
+        <w:t xml:space="preserve">. </w:t>
       </w:r>
     </w:p>
     <w:p>
@@ -3041,8 +3073,6 @@
         </w:rPr>
         <w:t>s</w:t>
       </w:r>
-      <w:bookmarkStart w:id="0" w:name="_GoBack"/>
-      <w:bookmarkEnd w:id="0"/>
       <w:r>
         <w:rPr>
           <w:i/>
@@ -10052,7 +10082,7 @@
 </file>
 
 <file path=customXml/itemProps1.xml><?xml version="1.0" encoding="utf-8"?>
-<ds:datastoreItem xmlns:ds="http://schemas.openxmlformats.org/officeDocument/2006/customXml" ds:itemID="{02D98145-AEF5-470F-B3C7-BA08D9183E11}">
+<ds:datastoreItem xmlns:ds="http://schemas.openxmlformats.org/officeDocument/2006/customXml" ds:itemID="{76BBC956-5B7A-4A52-9878-93FD54CBC0CB}">
   <ds:schemaRefs>
     <ds:schemaRef ds:uri="http://schemas.openxmlformats.org/officeDocument/2006/bibliography"/>
   </ds:schemaRefs>

</xml_diff>